<commit_message>
Correction + update rapport
</commit_message>
<xml_diff>
--- a/Labo7_Rapport.docx
+++ b/Labo7_Rapport.docx
@@ -108,23 +108,20 @@
         <w:pStyle w:val="Titre1"/>
       </w:pPr>
       <w:r>
+        <w:lastRenderedPageBreak/>
+        <w:t>Diagramme de classe UML</w:t>
+      </w:r>
+    </w:p>
+    <w:p>
+      <w:r>
         <w:rPr>
           <w:noProof/>
         </w:rPr>
-        <w:lastRenderedPageBreak/>
         <w:drawing>
-          <wp:anchor distT="0" distB="0" distL="114300" distR="114300" simplePos="0" relativeHeight="251658240" behindDoc="0" locked="0" layoutInCell="1" allowOverlap="1" wp14:anchorId="5ECDCF7B" wp14:editId="7BD2B752">
-            <wp:simplePos x="0" y="0"/>
-            <wp:positionH relativeFrom="margin">
-              <wp:align>right</wp:align>
-            </wp:positionH>
-            <wp:positionV relativeFrom="paragraph">
-              <wp:posOffset>363220</wp:posOffset>
-            </wp:positionV>
-            <wp:extent cx="5731510" cy="5595620"/>
-            <wp:effectExtent l="0" t="0" r="2540" b="5080"/>
-            <wp:wrapSquare wrapText="bothSides"/>
-            <wp:docPr id="1" name="Image 1"/>
+          <wp:inline distT="0" distB="0" distL="0" distR="0" wp14:anchorId="2D1603A1" wp14:editId="390255C0">
+            <wp:extent cx="5731510" cy="6098146"/>
+            <wp:effectExtent l="0" t="0" r="2540" b="0"/>
+            <wp:docPr id="2" name="Image 2"/>
             <wp:cNvGraphicFramePr>
               <a:graphicFrameLocks xmlns:a="http://schemas.openxmlformats.org/drawingml/2006/main" noChangeAspect="1"/>
             </wp:cNvGraphicFramePr>
@@ -132,7 +129,7 @@
               <a:graphicData uri="http://schemas.openxmlformats.org/drawingml/2006/picture">
                 <pic:pic xmlns:pic="http://schemas.openxmlformats.org/drawingml/2006/picture">
                   <pic:nvPicPr>
-                    <pic:cNvPr id="1" name=""/>
+                    <pic:cNvPr id="2" name="Image 2"/>
                     <pic:cNvPicPr/>
                   </pic:nvPicPr>
                   <pic:blipFill>
@@ -150,7 +147,7 @@
                   <pic:spPr>
                     <a:xfrm>
                       <a:off x="0" y="0"/>
-                      <a:ext cx="5731510" cy="5595620"/>
+                      <a:ext cx="5751669" cy="6119595"/>
                     </a:xfrm>
                     <a:prstGeom prst="rect">
                       <a:avLst/>
@@ -159,14 +156,10 @@
                 </pic:pic>
               </a:graphicData>
             </a:graphic>
-          </wp:anchor>
+          </wp:inline>
         </w:drawing>
       </w:r>
-      <w:r>
-        <w:t>Diagramme de classe UML</w:t>
-      </w:r>
     </w:p>
-    <w:p/>
     <w:p>
       <w:pPr>
         <w:pStyle w:val="Titre1"/>
@@ -756,7 +749,31 @@
             <w:sz w:val="24"/>
             <w:szCs w:val="24"/>
           </w:rPr>
-          <m:t>584,542</m:t>
+          <m:t>5</m:t>
+        </m:r>
+        <m:r>
+          <w:rPr>
+            <w:rFonts w:ascii="Cambria Math" w:eastAsiaTheme="minorEastAsia" w:hAnsi="Cambria Math"/>
+            <w:sz w:val="24"/>
+            <w:szCs w:val="24"/>
+          </w:rPr>
+          <m:t>70</m:t>
+        </m:r>
+        <m:r>
+          <w:rPr>
+            <w:rFonts w:ascii="Cambria Math" w:eastAsiaTheme="minorEastAsia" w:hAnsi="Cambria Math"/>
+            <w:sz w:val="24"/>
+            <w:szCs w:val="24"/>
+          </w:rPr>
+          <m:t>,</m:t>
+        </m:r>
+        <m:r>
+          <w:rPr>
+            <w:rFonts w:ascii="Cambria Math" w:eastAsiaTheme="minorEastAsia" w:hAnsi="Cambria Math"/>
+            <w:sz w:val="24"/>
+            <w:szCs w:val="24"/>
+          </w:rPr>
+          <m:t>742</m:t>
         </m:r>
       </m:oMath>
       <w:r>
@@ -777,7 +794,43 @@
         <w:rPr>
           <w:rFonts w:eastAsiaTheme="minorEastAsia"/>
         </w:rPr>
-        <w:t>d’années avant que l’univers ne disparaisse si le problème devait être résolu aujourd’hui. Lorsque l’univers disparaitra, il sera âgé de :</w:t>
+        <w:t xml:space="preserve">d’années avant que l’univers ne disparaisse si le problème </w:t>
+      </w:r>
+      <w:r>
+        <w:rPr>
+          <w:rFonts w:eastAsiaTheme="minorEastAsia"/>
+        </w:rPr>
+        <w:t>a été commencé à</w:t>
+      </w:r>
+      <w:r>
+        <w:rPr>
+          <w:rFonts w:eastAsiaTheme="minorEastAsia"/>
+        </w:rPr>
+        <w:t xml:space="preserve"> être résolu </w:t>
+      </w:r>
+      <w:r>
+        <w:rPr>
+          <w:rFonts w:eastAsiaTheme="minorEastAsia"/>
+        </w:rPr>
+        <w:t>au commencement du monde</w:t>
+      </w:r>
+      <w:r>
+        <w:rPr>
+          <w:rFonts w:eastAsiaTheme="minorEastAsia"/>
+        </w:rPr>
+        <w:t xml:space="preserve">. </w:t>
+      </w:r>
+      <w:r>
+        <w:rPr>
+          <w:rFonts w:eastAsiaTheme="minorEastAsia"/>
+        </w:rPr>
+        <w:t>Voici le temps restant avant que le monde prenne fin</w:t>
+      </w:r>
+      <w:r>
+        <w:rPr>
+          <w:rFonts w:eastAsiaTheme="minorEastAsia"/>
+        </w:rPr>
+        <w:t> :</w:t>
       </w:r>
     </w:p>
     <w:p>
@@ -867,7 +920,15 @@
               <w:sz w:val="24"/>
               <w:szCs w:val="24"/>
             </w:rPr>
-            <m:t>090+</m:t>
+            <m:t>090</m:t>
+          </m:r>
+          <m:r>
+            <w:rPr>
+              <w:rFonts w:ascii="Cambria Math" w:eastAsiaTheme="minorEastAsia" w:hAnsi="Cambria Math"/>
+              <w:sz w:val="24"/>
+              <w:szCs w:val="24"/>
+            </w:rPr>
+            <m:t>-</m:t>
           </m:r>
           <m:sSup>
             <m:sSupPr>
@@ -971,7 +1032,23 @@
               <w:sz w:val="24"/>
               <w:szCs w:val="24"/>
             </w:rPr>
-            <m:t>000= 598’342’046'090 années</m:t>
+            <m:t>000= 5</m:t>
+          </m:r>
+          <m:r>
+            <w:rPr>
+              <w:rFonts w:ascii="Cambria Math" w:eastAsiaTheme="minorEastAsia" w:hAnsi="Cambria Math"/>
+              <w:sz w:val="24"/>
+              <w:szCs w:val="24"/>
+            </w:rPr>
+            <m:t>70'742'046'090</m:t>
+          </m:r>
+          <m:r>
+            <w:rPr>
+              <w:rFonts w:ascii="Cambria Math" w:eastAsiaTheme="minorEastAsia" w:hAnsi="Cambria Math"/>
+              <w:sz w:val="24"/>
+              <w:szCs w:val="24"/>
+            </w:rPr>
+            <m:t xml:space="preserve"> années</m:t>
           </m:r>
         </m:oMath>
       </m:oMathPara>
@@ -1050,18 +1127,18 @@
           <w:pPr>
             <w:pStyle w:val="Pieddepage"/>
             <w:rPr>
-              <w:lang/>
+              <w:lang w:val="en-GB"/>
             </w:rPr>
           </w:pPr>
           <w:r>
             <w:rPr>
-              <w:lang/>
+              <w:lang w:val="en-GB"/>
             </w:rPr>
             <w:t>K. Farine</w:t>
           </w:r>
           <w:r>
             <w:rPr>
-              <w:lang/>
+              <w:lang w:val="en-GB"/>
             </w:rPr>
             <w:t>, T. Van Hove</w:t>
           </w:r>
@@ -1105,7 +1182,7 @@
               <w:noProof/>
               <w:lang w:val="en-US"/>
             </w:rPr>
-            <w:t>05.12.2022</w:t>
+            <w:t>06.12.2022</w:t>
           </w:r>
           <w:r>
             <w:rPr>
@@ -1126,84 +1203,39 @@
           <w:pPr>
             <w:pStyle w:val="Pieddepage"/>
             <w:jc w:val="right"/>
-            <w:rPr>
-              <w:lang/>
-            </w:rPr>
           </w:pPr>
           <w:r>
-            <w:rPr>
-              <w:lang/>
-            </w:rPr>
             <w:t xml:space="preserve">Page </w:t>
           </w:r>
           <w:r>
-            <w:rPr>
-              <w:lang/>
-            </w:rPr>
             <w:fldChar w:fldCharType="begin"/>
           </w:r>
           <w:r>
-            <w:rPr>
-              <w:lang/>
-            </w:rPr>
             <w:instrText xml:space="preserve"> PAGE   \* MERGEFORMAT </w:instrText>
           </w:r>
           <w:r>
-            <w:rPr>
-              <w:lang/>
-            </w:rPr>
             <w:fldChar w:fldCharType="separate"/>
           </w:r>
           <w:r>
             <w:rPr>
               <w:noProof/>
-              <w:lang/>
             </w:rPr>
             <w:t>2</w:t>
           </w:r>
           <w:r>
-            <w:rPr>
-              <w:lang/>
-            </w:rPr>
             <w:fldChar w:fldCharType="end"/>
           </w:r>
           <w:r>
-            <w:rPr>
-              <w:lang/>
-            </w:rPr>
             <w:t xml:space="preserve"> / </w:t>
           </w:r>
-          <w:r>
-            <w:rPr>
-              <w:lang/>
-            </w:rPr>
-            <w:fldChar w:fldCharType="begin"/>
-          </w:r>
-          <w:r>
-            <w:rPr>
-              <w:lang/>
-            </w:rPr>
-            <w:instrText xml:space="preserve"> NUMPAGES   \* MERGEFORMAT </w:instrText>
-          </w:r>
-          <w:r>
-            <w:rPr>
-              <w:lang/>
-            </w:rPr>
-            <w:fldChar w:fldCharType="separate"/>
-          </w:r>
-          <w:r>
-            <w:rPr>
-              <w:noProof/>
-              <w:lang/>
-            </w:rPr>
-            <w:t>2</w:t>
-          </w:r>
-          <w:r>
-            <w:rPr>
-              <w:lang/>
-            </w:rPr>
-            <w:fldChar w:fldCharType="end"/>
-          </w:r>
+          <w:fldSimple w:instr=" NUMPAGES   \* MERGEFORMAT ">
+            <w:r>
+              <w:rPr>
+                <w:noProof/>
+              </w:rPr>
+              <w:t>2</w:t>
+            </w:r>
+          </w:fldSimple>
         </w:p>
       </w:tc>
     </w:tr>
@@ -4272,7 +4304,6 @@
       <w:rFonts w:ascii="Courier New" w:eastAsia="Times New Roman" w:hAnsi="Courier New" w:cs="Courier New"/>
       <w:sz w:val="20"/>
       <w:szCs w:val="20"/>
-      <w:lang/>
     </w:rPr>
   </w:style>
   <w:style w:type="character" w:customStyle="1" w:styleId="PrformatHTMLCar">
@@ -4286,7 +4317,6 @@
       <w:rFonts w:ascii="Courier New" w:eastAsia="Times New Roman" w:hAnsi="Courier New" w:cs="Courier New"/>
       <w:sz w:val="20"/>
       <w:szCs w:val="20"/>
-      <w:lang/>
     </w:rPr>
   </w:style>
 </w:styles>
@@ -4413,6 +4443,7 @@
     <w:rsid w:val="000B03B6"/>
     <w:rsid w:val="000E22FC"/>
     <w:rsid w:val="00184BFE"/>
+    <w:rsid w:val="00245309"/>
     <w:rsid w:val="00360D8F"/>
     <w:rsid w:val="003B64C7"/>
     <w:rsid w:val="004555B9"/>

</xml_diff>

<commit_message>
Minor fix in the report
</commit_message>
<xml_diff>
--- a/Labo7_Rapport.docx
+++ b/Labo7_Rapport.docx
@@ -311,11 +311,17 @@
       </w:r>
       <w:proofErr w:type="spellStart"/>
       <w:r>
-        <w:t>pemet</w:t>
+        <w:t>pe</w:t>
       </w:r>
       <w:proofErr w:type="spellEnd"/>
       <w:r>
-        <w:t xml:space="preserve"> de représenter la composition. En effet, la destruction </w:t>
+        <w:rPr>
+          <w:lang w:val="en-CH"/>
+        </w:rPr>
+        <w:t>r</w:t>
+      </w:r>
+      <w:r>
+        <w:t xml:space="preserve">met de représenter la composition. En effet, la destruction </w:t>
       </w:r>
       <w:proofErr w:type="gramStart"/>
       <w:r>
@@ -370,21 +376,18 @@
       </w:r>
       <w:proofErr w:type="spellEnd"/>
       <w:r>
-        <w:t xml:space="preserve"> aussi interne, mais avec une visibilité </w:t>
+        <w:t xml:space="preserve"> aussi interne, mais avec une visibilité publique pour que les utilisateurs puissent l’utiliser.</w:t>
+      </w:r>
+      <w:r>
+        <w:t xml:space="preserve"> L’utilisateur ne pouvant pas instancier d’item, le constructeur de </w:t>
       </w:r>
       <w:proofErr w:type="spellStart"/>
       <w:r>
-        <w:t>publi</w:t>
+        <w:t>StackIterator</w:t>
       </w:r>
       <w:proofErr w:type="spellEnd"/>
       <w:r>
-        <w:rPr>
-          <w:lang w:val="en-CH"/>
-        </w:rPr>
-        <w:t>que</w:t>
-      </w:r>
-      <w:r>
-        <w:t xml:space="preserve"> pour que les utilisateurs puissent l’utiliser.</w:t>
+        <w:t xml:space="preserve"> est donc privé.</w:t>
       </w:r>
     </w:p>
     <w:p>
@@ -1109,9 +1112,8 @@
           </m:r>
         </m:oMath>
       </m:oMathPara>
+      <w:bookmarkEnd w:id="0"/>
     </w:p>
-    <w:bookmarkEnd w:id="0"/>
-    <w:p/>
     <w:sectPr>
       <w:headerReference w:type="default" r:id="rId9"/>
       <w:footerReference w:type="default" r:id="rId10"/>
@@ -4521,6 +4523,7 @@
     <w:rsid w:val="007E10B5"/>
     <w:rsid w:val="009D0AE4"/>
     <w:rsid w:val="009D48F9"/>
+    <w:rsid w:val="00A0465A"/>
     <w:rsid w:val="00AB14D6"/>
     <w:rsid w:val="00AC43D6"/>
     <w:rsid w:val="00B71A0D"/>

</xml_diff>